<commit_message>
added options for Declaratie casier, Declaratie gestionar.
</commit_message>
<xml_diff>
--- a/Templates/04.Declaratie-casier-v1.1.docx
+++ b/Templates/04.Declaratie-casier-v1.1.docx
@@ -541,6 +541,9 @@
     </w:p>
     <w:p>
       <w:pPr>
+        <w:tabs>
+          <w:tab w:val="left" w:pos="180"/>
+        </w:tabs>
         <w:suppressAutoHyphens w:val="0"/>
         <w:spacing w:line="276" w:lineRule="auto"/>
         <w:ind w:firstLine="360"/>
@@ -563,201 +566,35 @@
           <w:rFonts w:eastAsia="MS Mincho"/>
           <w:sz w:val="24"/>
           <w:szCs w:val="24"/>
-          <w:lang w:val="fr-FR" w:eastAsia="ja-JP"/>
-        </w:rPr>
-      </w:pPr>
-      <w:r>
-        <w:rPr>
-          <w:rFonts w:eastAsia="MS Mincho"/>
-          <w:sz w:val="24"/>
-          <w:szCs w:val="24"/>
-          <w:lang w:val="fr-FR" w:eastAsia="ja-JP"/>
-        </w:rPr>
-        <w:t xml:space="preserve">Ultimul document de intrare numerar </w:t>
-      </w:r>
-      <w:r>
-        <w:rPr>
-          <w:rFonts w:eastAsia="MS Mincho"/>
-          <w:sz w:val="24"/>
-          <w:szCs w:val="24"/>
-          <w:lang w:val="fr-FR" w:eastAsia="ja-JP"/>
-        </w:rPr>
-        <w:t>î</w:t>
-      </w:r>
-      <w:r>
-        <w:rPr>
-          <w:rFonts w:eastAsia="MS Mincho"/>
-          <w:sz w:val="24"/>
-          <w:szCs w:val="24"/>
-          <w:lang w:val="fr-FR" w:eastAsia="ja-JP"/>
-        </w:rPr>
-        <w:t>n anu</w:t>
-      </w:r>
-      <w:r>
-        <w:rPr>
-          <w:rFonts w:eastAsia="MS Mincho"/>
-          <w:sz w:val="24"/>
-          <w:szCs w:val="24"/>
-          <w:highlight w:val="magenta"/>
-          <w:lang w:val="fr-FR" w:eastAsia="ja-JP"/>
-        </w:rPr>
-        <w:t xml:space="preserve">l </w:t>
-      </w:r>
-      <w:r>
-        <w:rPr>
-          <w:rFonts w:eastAsia="MS Mincho"/>
-          <w:sz w:val="24"/>
-          <w:szCs w:val="24"/>
-          <w:highlight w:val="magenta"/>
-          <w:lang w:val="fr-FR" w:eastAsia="ja-JP"/>
-        </w:rPr>
-        <w:t>{{an_inv}}</w:t>
-      </w:r>
-      <w:r>
-        <w:rPr>
-          <w:rFonts w:eastAsia="MS Mincho"/>
-          <w:sz w:val="24"/>
-          <w:szCs w:val="24"/>
-          <w:highlight w:val="magenta"/>
-          <w:lang w:val="fr-FR" w:eastAsia="ja-JP"/>
-        </w:rPr>
-        <w:t xml:space="preserve"> e</w:t>
-      </w:r>
-      <w:r>
-        <w:rPr>
-          <w:rFonts w:eastAsia="MS Mincho"/>
-          <w:sz w:val="24"/>
-          <w:szCs w:val="24"/>
-          <w:lang w:val="fr-FR" w:eastAsia="ja-JP"/>
-        </w:rPr>
-        <w:t>st</w:t>
-      </w:r>
-      <w:r>
-        <w:rPr>
-          <w:rFonts w:eastAsia="MS Mincho"/>
-          <w:sz w:val="24"/>
-          <w:szCs w:val="24"/>
-          <w:highlight w:val="magenta"/>
-          <w:lang w:val="fr-FR" w:eastAsia="ja-JP"/>
-        </w:rPr>
-        <w:t xml:space="preserve">e </w:t>
-      </w:r>
-      <w:r>
-        <w:rPr>
-          <w:rFonts w:eastAsia="MS Mincho"/>
-          <w:sz w:val="24"/>
-          <w:szCs w:val="24"/>
-          <w:highlight w:val="magenta"/>
-          <w:lang w:val="fr-FR" w:eastAsia="ja-JP"/>
-        </w:rPr>
-        <w:t>{{</w:t>
-      </w:r>
-      <w:r>
-        <w:rPr>
-          <w:rFonts w:eastAsia="MS Mincho"/>
-          <w:sz w:val="24"/>
-          <w:szCs w:val="24"/>
-          <w:highlight w:val="magenta"/>
-          <w:lang w:val="fr-FR" w:eastAsia="ja-JP"/>
-        </w:rPr>
-        <w:t>tip_doc_in_</w:t>
-      </w:r>
-      <w:r>
-        <w:rPr>
-          <w:rFonts w:eastAsia="MS Mincho"/>
-          <w:sz w:val="24"/>
-          <w:szCs w:val="24"/>
-          <w:highlight w:val="magenta"/>
-          <w:lang w:val="fr-FR" w:eastAsia="ja-JP"/>
-        </w:rPr>
-        <w:t>casier</w:t>
-      </w:r>
-      <w:r>
-        <w:rPr>
-          <w:rFonts w:eastAsia="MS Mincho"/>
-          <w:sz w:val="24"/>
-          <w:szCs w:val="24"/>
-          <w:highlight w:val="magenta"/>
-          <w:lang w:val="fr-FR" w:eastAsia="ja-JP"/>
-        </w:rPr>
-        <w:t>}}</w:t>
-      </w:r>
-      <w:r>
-        <w:rPr>
-          <w:rFonts w:eastAsia="MS Mincho"/>
-          <w:sz w:val="24"/>
-          <w:szCs w:val="24"/>
-          <w:highlight w:val="magenta"/>
-          <w:lang w:val="fr-FR" w:eastAsia="ja-JP"/>
-        </w:rPr>
-        <w:t xml:space="preserve"> n</w:t>
-      </w:r>
-      <w:r>
-        <w:rPr>
-          <w:rFonts w:eastAsia="MS Mincho"/>
-          <w:sz w:val="24"/>
-          <w:szCs w:val="24"/>
-          <w:lang w:val="fr-FR" w:eastAsia="ja-JP"/>
-        </w:rPr>
-        <w:t xml:space="preserve">r. </w:t>
-      </w:r>
-      <w:r>
-        <w:rPr>
-          <w:rFonts w:eastAsia="MS Mincho"/>
-          <w:sz w:val="24"/>
-          <w:szCs w:val="24"/>
-          <w:highlight w:val="magenta"/>
-          <w:lang w:val="fr-FR" w:eastAsia="ja-JP"/>
-        </w:rPr>
-        <w:t>{{</w:t>
-      </w:r>
-      <w:r>
-        <w:rPr>
-          <w:rFonts w:eastAsia="MS Mincho"/>
-          <w:sz w:val="24"/>
-          <w:szCs w:val="24"/>
-          <w:highlight w:val="magenta"/>
-          <w:lang w:val="fr-FR" w:eastAsia="ja-JP"/>
-        </w:rPr>
-        <w:t>nr</w:t>
-      </w:r>
-      <w:r>
-        <w:rPr>
-          <w:rFonts w:eastAsia="MS Mincho"/>
-          <w:sz w:val="24"/>
-          <w:szCs w:val="24"/>
-          <w:highlight w:val="magenta"/>
-          <w:lang w:val="fr-FR" w:eastAsia="ja-JP"/>
-        </w:rPr>
-        <w:t>_doc_in_casier}}</w:t>
-      </w:r>
-      <w:r>
-        <w:rPr>
-          <w:rFonts w:eastAsia="MS Mincho"/>
-          <w:sz w:val="24"/>
-          <w:szCs w:val="24"/>
-          <w:lang w:val="fr-FR" w:eastAsia="ja-JP"/>
-        </w:rPr>
-        <w:t xml:space="preserve"> din data de </w:t>
-      </w:r>
-      <w:r>
-        <w:rPr>
-          <w:rFonts w:eastAsia="MS Mincho"/>
-          <w:sz w:val="24"/>
-          <w:szCs w:val="24"/>
-          <w:highlight w:val="magenta"/>
-          <w:lang w:val="fr-FR" w:eastAsia="ja-JP"/>
-        </w:rPr>
-        <w:t>{{data_doc_in_casier}}</w:t>
-      </w:r>
-      <w:r>
-        <w:rPr>
-          <w:rFonts w:eastAsia="MS Mincho"/>
-          <w:sz w:val="24"/>
-          <w:szCs w:val="24"/>
-          <w:lang w:val="fr-FR" w:eastAsia="ja-JP"/>
-        </w:rPr>
-        <w:t xml:space="preserve">. </w:t>
+          <w:lang w:eastAsia="ja-JP"/>
+        </w:rPr>
+      </w:pPr>
+      <w:r>
+        <w:rPr>
+          <w:rFonts w:eastAsia="MS Mincho"/>
+          <w:sz w:val="24"/>
+          <w:szCs w:val="24"/>
+          <w:lang w:eastAsia="ja-JP"/>
+        </w:rPr>
+        <w:t>{% if operatiuni_cash</w:t>
+      </w:r>
+      <w:r>
+        <w:rPr>
+          <w:rFonts w:eastAsia="MS Mincho"/>
+          <w:sz w:val="24"/>
+          <w:szCs w:val="24"/>
+          <w:lang w:eastAsia="ja-JP"/>
+        </w:rPr>
+        <w:t xml:space="preserve"> </w:t>
+      </w:r>
+      <w:r>
+        <w:rPr>
+          <w:rFonts w:eastAsia="MS Mincho"/>
+          <w:sz w:val="24"/>
+          <w:szCs w:val="24"/>
+          <w:lang w:eastAsia="ja-JP"/>
+        </w:rPr>
+        <w:t>%}</w:t>
       </w:r>
     </w:p>
     <w:p>
@@ -780,7 +617,7 @@
           <w:szCs w:val="24"/>
           <w:lang w:val="fr-FR" w:eastAsia="ja-JP"/>
         </w:rPr>
-        <w:t xml:space="preserve">Ultimul document de iesire numerar </w:t>
+        <w:t xml:space="preserve">Ultimul document de intrare numerar </w:t>
       </w:r>
       <w:r>
         <w:rPr>
@@ -808,16 +645,7 @@
           <w:highlight w:val="magenta"/>
           <w:lang w:val="fr-FR" w:eastAsia="ja-JP"/>
         </w:rPr>
-        <w:t>l {{an_inv}} e</w:t>
-      </w:r>
-      <w:r>
-        <w:rPr>
-          <w:rFonts w:eastAsia="MS Mincho"/>
-          <w:sz w:val="24"/>
-          <w:szCs w:val="24"/>
-          <w:lang w:val="fr-FR" w:eastAsia="ja-JP"/>
-        </w:rPr>
-        <w:t xml:space="preserve">ste </w:t>
+        <w:t xml:space="preserve">l </w:t>
       </w:r>
       <w:r>
         <w:rPr>
@@ -827,16 +655,7 @@
           <w:highlight w:val="magenta"/>
           <w:lang w:val="fr-FR" w:eastAsia="ja-JP"/>
         </w:rPr>
-        <w:t>{{tip_doc_out_casier}}</w:t>
-      </w:r>
-      <w:r>
-        <w:rPr>
-          <w:rFonts w:eastAsia="MS Mincho"/>
-          <w:sz w:val="24"/>
-          <w:szCs w:val="24"/>
-          <w:lang w:val="fr-FR" w:eastAsia="ja-JP"/>
-        </w:rPr>
-        <w:t xml:space="preserve"> nr. </w:t>
+        <w:t>{{an_inv}}</w:t>
       </w:r>
       <w:r>
         <w:rPr>
@@ -846,7 +665,115 @@
           <w:highlight w:val="magenta"/>
           <w:lang w:val="fr-FR" w:eastAsia="ja-JP"/>
         </w:rPr>
-        <w:t>{{nr_doc_out_casier}}</w:t>
+        <w:t xml:space="preserve"> e</w:t>
+      </w:r>
+      <w:r>
+        <w:rPr>
+          <w:rFonts w:eastAsia="MS Mincho"/>
+          <w:sz w:val="24"/>
+          <w:szCs w:val="24"/>
+          <w:lang w:val="fr-FR" w:eastAsia="ja-JP"/>
+        </w:rPr>
+        <w:t>st</w:t>
+      </w:r>
+      <w:r>
+        <w:rPr>
+          <w:rFonts w:eastAsia="MS Mincho"/>
+          <w:sz w:val="24"/>
+          <w:szCs w:val="24"/>
+          <w:highlight w:val="magenta"/>
+          <w:lang w:val="fr-FR" w:eastAsia="ja-JP"/>
+        </w:rPr>
+        <w:t xml:space="preserve">e </w:t>
+      </w:r>
+      <w:r>
+        <w:rPr>
+          <w:rFonts w:eastAsia="MS Mincho"/>
+          <w:sz w:val="24"/>
+          <w:szCs w:val="24"/>
+          <w:highlight w:val="magenta"/>
+          <w:lang w:val="fr-FR" w:eastAsia="ja-JP"/>
+        </w:rPr>
+        <w:t>{{</w:t>
+      </w:r>
+      <w:r>
+        <w:rPr>
+          <w:rFonts w:eastAsia="MS Mincho"/>
+          <w:sz w:val="24"/>
+          <w:szCs w:val="24"/>
+          <w:highlight w:val="magenta"/>
+          <w:lang w:val="fr-FR" w:eastAsia="ja-JP"/>
+        </w:rPr>
+        <w:t>tip_doc_in_</w:t>
+      </w:r>
+      <w:r>
+        <w:rPr>
+          <w:rFonts w:eastAsia="MS Mincho"/>
+          <w:sz w:val="24"/>
+          <w:szCs w:val="24"/>
+          <w:highlight w:val="magenta"/>
+          <w:lang w:val="fr-FR" w:eastAsia="ja-JP"/>
+        </w:rPr>
+        <w:t>casier</w:t>
+      </w:r>
+      <w:r>
+        <w:rPr>
+          <w:rFonts w:eastAsia="MS Mincho"/>
+          <w:sz w:val="24"/>
+          <w:szCs w:val="24"/>
+          <w:highlight w:val="magenta"/>
+          <w:lang w:val="fr-FR" w:eastAsia="ja-JP"/>
+        </w:rPr>
+        <w:t>}}</w:t>
+      </w:r>
+      <w:r>
+        <w:rPr>
+          <w:rFonts w:eastAsia="MS Mincho"/>
+          <w:sz w:val="24"/>
+          <w:szCs w:val="24"/>
+          <w:highlight w:val="magenta"/>
+          <w:lang w:val="fr-FR" w:eastAsia="ja-JP"/>
+        </w:rPr>
+        <w:t xml:space="preserve"> n</w:t>
+      </w:r>
+      <w:r>
+        <w:rPr>
+          <w:rFonts w:eastAsia="MS Mincho"/>
+          <w:sz w:val="24"/>
+          <w:szCs w:val="24"/>
+          <w:lang w:val="fr-FR" w:eastAsia="ja-JP"/>
+        </w:rPr>
+        <w:t xml:space="preserve">r. </w:t>
+      </w:r>
+      <w:r>
+        <w:rPr>
+          <w:rFonts w:eastAsia="MS Mincho"/>
+          <w:sz w:val="24"/>
+          <w:szCs w:val="24"/>
+          <w:highlight w:val="magenta"/>
+          <w:lang w:val="fr-FR" w:eastAsia="ja-JP"/>
+        </w:rPr>
+        <w:t>{{</w:t>
+      </w:r>
+      <w:r>
+        <w:rPr>
+          <w:rFonts w:eastAsia="MS Mincho"/>
+          <w:sz w:val="24"/>
+          <w:szCs w:val="24"/>
+          <w:highlight w:val="magenta"/>
+          <w:lang w:val="fr-FR" w:eastAsia="ja-JP"/>
+        </w:rPr>
+        <w:t>nr</w:t>
+      </w:r>
+      <w:r>
+        <w:rPr>
+          <w:rFonts w:eastAsia="MS Mincho"/>
+          <w:sz w:val="24"/>
+          <w:szCs w:val="24"/>
+          <w:highlight w:val="magenta"/>
+          <w:lang w:val="fr-FR" w:eastAsia="ja-JP"/>
+        </w:rPr>
+        <w:t>_doc_in_casier}}</w:t>
       </w:r>
       <w:r>
         <w:rPr>
@@ -865,56 +792,16 @@
           <w:highlight w:val="magenta"/>
           <w:lang w:val="fr-FR" w:eastAsia="ja-JP"/>
         </w:rPr>
-        <w:t>{{</w:t>
-      </w:r>
-      <w:r>
-        <w:rPr>
-          <w:rFonts w:eastAsia="MS Mincho"/>
-          <w:sz w:val="24"/>
-          <w:szCs w:val="24"/>
-          <w:highlight w:val="magenta"/>
-          <w:lang w:val="fr-FR" w:eastAsia="ja-JP"/>
-        </w:rPr>
-        <w:t>data</w:t>
-      </w:r>
-      <w:r>
-        <w:rPr>
-          <w:rFonts w:eastAsia="MS Mincho"/>
-          <w:sz w:val="24"/>
-          <w:szCs w:val="24"/>
-          <w:highlight w:val="magenta"/>
-          <w:lang w:val="fr-FR" w:eastAsia="ja-JP"/>
-        </w:rPr>
-        <w:t>_doc_</w:t>
-      </w:r>
-      <w:r>
-        <w:rPr>
-          <w:rFonts w:eastAsia="MS Mincho"/>
-          <w:sz w:val="24"/>
-          <w:szCs w:val="24"/>
-          <w:highlight w:val="magenta"/>
-          <w:lang w:val="fr-FR" w:eastAsia="ja-JP"/>
-        </w:rPr>
-        <w:t>out</w:t>
-      </w:r>
-      <w:r>
-        <w:rPr>
-          <w:rFonts w:eastAsia="MS Mincho"/>
-          <w:sz w:val="24"/>
-          <w:szCs w:val="24"/>
-          <w:highlight w:val="magenta"/>
-          <w:lang w:val="fr-FR" w:eastAsia="ja-JP"/>
-        </w:rPr>
-        <w:t>_casier}}</w:t>
-      </w:r>
-      <w:r>
-        <w:rPr>
-          <w:rFonts w:eastAsia="MS Mincho"/>
-          <w:sz w:val="24"/>
-          <w:szCs w:val="24"/>
-          <w:lang w:val="fr-FR" w:eastAsia="ja-JP"/>
-        </w:rPr>
-        <w:t>.</w:t>
+        <w:t>{{data_doc_in_casier}}</w:t>
+      </w:r>
+      <w:r>
+        <w:rPr>
+          <w:rFonts w:eastAsia="MS Mincho"/>
+          <w:sz w:val="24"/>
+          <w:szCs w:val="24"/>
+          <w:lang w:val="fr-FR" w:eastAsia="ja-JP"/>
+        </w:rPr>
+        <w:t xml:space="preserve">. </w:t>
       </w:r>
     </w:p>
     <w:p>
@@ -930,6 +817,149 @@
           <w:lang w:val="fr-FR" w:eastAsia="ja-JP"/>
         </w:rPr>
       </w:pPr>
+      <w:r>
+        <w:rPr>
+          <w:rFonts w:eastAsia="MS Mincho"/>
+          <w:sz w:val="24"/>
+          <w:szCs w:val="24"/>
+          <w:lang w:val="fr-FR" w:eastAsia="ja-JP"/>
+        </w:rPr>
+        <w:t xml:space="preserve">Ultimul document de iesire numerar </w:t>
+      </w:r>
+      <w:r>
+        <w:rPr>
+          <w:rFonts w:eastAsia="MS Mincho"/>
+          <w:sz w:val="24"/>
+          <w:szCs w:val="24"/>
+          <w:lang w:val="fr-FR" w:eastAsia="ja-JP"/>
+        </w:rPr>
+        <w:t>î</w:t>
+      </w:r>
+      <w:r>
+        <w:rPr>
+          <w:rFonts w:eastAsia="MS Mincho"/>
+          <w:sz w:val="24"/>
+          <w:szCs w:val="24"/>
+          <w:lang w:val="fr-FR" w:eastAsia="ja-JP"/>
+        </w:rPr>
+        <w:t>n anu</w:t>
+      </w:r>
+      <w:r>
+        <w:rPr>
+          <w:rFonts w:eastAsia="MS Mincho"/>
+          <w:sz w:val="24"/>
+          <w:szCs w:val="24"/>
+          <w:highlight w:val="magenta"/>
+          <w:lang w:val="fr-FR" w:eastAsia="ja-JP"/>
+        </w:rPr>
+        <w:t>l {{an_inv}} e</w:t>
+      </w:r>
+      <w:r>
+        <w:rPr>
+          <w:rFonts w:eastAsia="MS Mincho"/>
+          <w:sz w:val="24"/>
+          <w:szCs w:val="24"/>
+          <w:lang w:val="fr-FR" w:eastAsia="ja-JP"/>
+        </w:rPr>
+        <w:t xml:space="preserve">ste </w:t>
+      </w:r>
+      <w:r>
+        <w:rPr>
+          <w:rFonts w:eastAsia="MS Mincho"/>
+          <w:sz w:val="24"/>
+          <w:szCs w:val="24"/>
+          <w:highlight w:val="magenta"/>
+          <w:lang w:val="fr-FR" w:eastAsia="ja-JP"/>
+        </w:rPr>
+        <w:t>{{tip_doc_out_casier}}</w:t>
+      </w:r>
+      <w:r>
+        <w:rPr>
+          <w:rFonts w:eastAsia="MS Mincho"/>
+          <w:sz w:val="24"/>
+          <w:szCs w:val="24"/>
+          <w:lang w:val="fr-FR" w:eastAsia="ja-JP"/>
+        </w:rPr>
+        <w:t xml:space="preserve"> nr. </w:t>
+      </w:r>
+      <w:r>
+        <w:rPr>
+          <w:rFonts w:eastAsia="MS Mincho"/>
+          <w:sz w:val="24"/>
+          <w:szCs w:val="24"/>
+          <w:highlight w:val="magenta"/>
+          <w:lang w:val="fr-FR" w:eastAsia="ja-JP"/>
+        </w:rPr>
+        <w:t>{{nr_doc_out_casier}}</w:t>
+      </w:r>
+      <w:r>
+        <w:rPr>
+          <w:rFonts w:eastAsia="MS Mincho"/>
+          <w:sz w:val="24"/>
+          <w:szCs w:val="24"/>
+          <w:lang w:val="fr-FR" w:eastAsia="ja-JP"/>
+        </w:rPr>
+        <w:t xml:space="preserve"> din data de </w:t>
+      </w:r>
+      <w:r>
+        <w:rPr>
+          <w:rFonts w:eastAsia="MS Mincho"/>
+          <w:sz w:val="24"/>
+          <w:szCs w:val="24"/>
+          <w:highlight w:val="magenta"/>
+          <w:lang w:val="fr-FR" w:eastAsia="ja-JP"/>
+        </w:rPr>
+        <w:t>{{</w:t>
+      </w:r>
+      <w:r>
+        <w:rPr>
+          <w:rFonts w:eastAsia="MS Mincho"/>
+          <w:sz w:val="24"/>
+          <w:szCs w:val="24"/>
+          <w:highlight w:val="magenta"/>
+          <w:lang w:val="fr-FR" w:eastAsia="ja-JP"/>
+        </w:rPr>
+        <w:t>data</w:t>
+      </w:r>
+      <w:r>
+        <w:rPr>
+          <w:rFonts w:eastAsia="MS Mincho"/>
+          <w:sz w:val="24"/>
+          <w:szCs w:val="24"/>
+          <w:highlight w:val="magenta"/>
+          <w:lang w:val="fr-FR" w:eastAsia="ja-JP"/>
+        </w:rPr>
+        <w:t>_doc_</w:t>
+      </w:r>
+      <w:r>
+        <w:rPr>
+          <w:rFonts w:eastAsia="MS Mincho"/>
+          <w:sz w:val="24"/>
+          <w:szCs w:val="24"/>
+          <w:highlight w:val="magenta"/>
+          <w:lang w:val="fr-FR" w:eastAsia="ja-JP"/>
+        </w:rPr>
+        <w:t>out</w:t>
+      </w:r>
+      <w:r>
+        <w:rPr>
+          <w:rFonts w:eastAsia="MS Mincho"/>
+          <w:sz w:val="24"/>
+          <w:szCs w:val="24"/>
+          <w:highlight w:val="magenta"/>
+          <w:lang w:val="fr-FR" w:eastAsia="ja-JP"/>
+        </w:rPr>
+        <w:t>_casier}}</w:t>
+      </w:r>
+      <w:r>
+        <w:rPr>
+          <w:rFonts w:eastAsia="MS Mincho"/>
+          <w:sz w:val="24"/>
+          <w:szCs w:val="24"/>
+          <w:lang w:val="fr-FR" w:eastAsia="ja-JP"/>
+        </w:rPr>
+        <w:t>.</w:t>
+      </w:r>
     </w:p>
     <w:p>
       <w:pPr>
@@ -942,7 +972,7 @@
           <w:sz w:val="24"/>
           <w:szCs w:val="24"/>
           <w:highlight w:val="yellow"/>
-          <w:lang w:val="fr-FR" w:eastAsia="ja-JP"/>
+          <w:lang w:eastAsia="ja-JP"/>
         </w:rPr>
       </w:pPr>
       <w:r>
@@ -951,9 +981,9 @@
           <w:sz w:val="24"/>
           <w:szCs w:val="24"/>
           <w:highlight w:val="yellow"/>
-          <w:lang w:val="fr-FR" w:eastAsia="ja-JP"/>
-        </w:rPr>
-        <w:t xml:space="preserve">SAU </w:t>
+          <w:lang w:eastAsia="ja-JP"/>
+        </w:rPr>
+        <w:t>{% else %}</w:t>
       </w:r>
     </w:p>
     <w:p>
@@ -1058,6 +1088,29 @@
           <w:lang w:val="fr-FR" w:eastAsia="ja-JP"/>
         </w:rPr>
         <w:t>.</w:t>
+      </w:r>
+    </w:p>
+    <w:p>
+      <w:pPr>
+        <w:suppressAutoHyphens w:val="0"/>
+        <w:spacing w:line="276" w:lineRule="auto"/>
+        <w:ind w:firstLine="360"/>
+        <w:jc w:val="both"/>
+        <w:rPr>
+          <w:rFonts w:eastAsia="MS Mincho"/>
+          <w:sz w:val="24"/>
+          <w:szCs w:val="24"/>
+          <w:lang w:val="fr-FR" w:eastAsia="ja-JP"/>
+        </w:rPr>
+      </w:pPr>
+      <w:r>
+        <w:rPr>
+          <w:rFonts w:eastAsia="MS Mincho"/>
+          <w:sz w:val="24"/>
+          <w:szCs w:val="24"/>
+          <w:lang w:eastAsia="ja-JP"/>
+        </w:rPr>
+        <w:t>{% endif %}</w:t>
       </w:r>
     </w:p>
     <w:p>

</xml_diff>